<commit_message>
Native code api; soon: messagebox, SDL refactoring, error object, nuget...
</commit_message>
<xml_diff>
--- a/Documentation/Spec/EMA_Spec_v0.1.docx
+++ b/Documentation/Spec/EMA_Spec_v0.1.docx
@@ -17,70 +17,42 @@
           <w:sz w:val="22"/>
           <w:szCs w:val="22"/>
         </w:rPr>
-        <w:t xml:space="preserve">Emerald will support multiple games as part of its SDK; this is to allow simultaneous development </w:t>
-      </w:r>
-      <w:r>
-        <w:rPr>
-          <w:sz w:val="22"/>
-          <w:szCs w:val="22"/>
-        </w:rPr>
-        <w:t xml:space="preserve">and testing of multiple games. Each game is separated not in engine-side C# code but is separated in scripts </w:t>
-      </w:r>
-      <w:r>
-        <w:rPr>
-          <w:sz w:val="22"/>
-          <w:szCs w:val="22"/>
-        </w:rPr>
-        <w:t xml:space="preserve">and content. </w:t>
-      </w:r>
-    </w:p>
-    <w:p>
-      <w:pPr>
-        <w:pStyle w:val="Normal"/>
-        <w:bidi w:val="0"/>
-        <w:jc w:val="left"/>
-        <w:rPr>
-          <w:sz w:val="22"/>
-          <w:szCs w:val="22"/>
-        </w:rPr>
-      </w:pPr>
-      <w:r>
-        <w:rPr>
-          <w:sz w:val="22"/>
-          <w:szCs w:val="22"/>
-        </w:rPr>
-      </w:r>
-    </w:p>
-    <w:p>
-      <w:pPr>
-        <w:pStyle w:val="Normal"/>
-        <w:bidi w:val="0"/>
-        <w:jc w:val="left"/>
-        <w:rPr>
-          <w:sz w:val="22"/>
-          <w:szCs w:val="22"/>
-        </w:rPr>
-      </w:pPr>
-      <w:r>
-        <w:rPr>
-          <w:sz w:val="22"/>
-          <w:szCs w:val="22"/>
-        </w:rPr>
-        <w:t xml:space="preserve">This mechanism is initialised after Boot0 </w:t>
-      </w:r>
-      <w:r>
-        <w:rPr>
-          <w:sz w:val="22"/>
-          <w:szCs w:val="22"/>
-        </w:rPr>
-        <w:t>completes</w:t>
-      </w:r>
-      <w:r>
-        <w:rPr>
-          <w:sz w:val="22"/>
-          <w:szCs w:val="22"/>
-        </w:rPr>
-        <w:t xml:space="preserve"> and is implemented in EngineCore.dll. </w:t>
+        <w:t xml:space="preserve">Emerald will support multiple games as part of its SDK; this is to allow simultaneous development and testing of multiple games. Each game is separated not in engine-side C# code but is separated in scripts and content. </w:t>
+      </w:r>
+    </w:p>
+    <w:p>
+      <w:pPr>
+        <w:pStyle w:val="Normal"/>
+        <w:bidi w:val="0"/>
+        <w:jc w:val="left"/>
+        <w:rPr>
+          <w:sz w:val="22"/>
+          <w:szCs w:val="22"/>
+        </w:rPr>
+      </w:pPr>
+      <w:r>
+        <w:rPr>
+          <w:sz w:val="22"/>
+          <w:szCs w:val="22"/>
+        </w:rPr>
+      </w:r>
+    </w:p>
+    <w:p>
+      <w:pPr>
+        <w:pStyle w:val="Normal"/>
+        <w:bidi w:val="0"/>
+        <w:jc w:val="left"/>
+        <w:rPr>
+          <w:sz w:val="22"/>
+          <w:szCs w:val="22"/>
+        </w:rPr>
+      </w:pPr>
+      <w:r>
+        <w:rPr>
+          <w:sz w:val="22"/>
+          <w:szCs w:val="22"/>
+        </w:rPr>
+        <w:t xml:space="preserve">This mechanism is initialised after Boot0 completes and is implemented in EngineCore.dll. </w:t>
       </w:r>
     </w:p>
     <w:p>
@@ -112,21 +84,7 @@
           <w:sz w:val="22"/>
           <w:szCs w:val="22"/>
         </w:rPr>
-        <w:t>It is achieved using one file and all the folders in</w:t>
-      </w:r>
-      <w:r>
-        <w:rPr>
-          <w:sz w:val="22"/>
-          <w:szCs w:val="22"/>
-        </w:rPr>
-        <w:t>s</w:t>
-      </w:r>
-      <w:r>
-        <w:rPr>
-          <w:sz w:val="22"/>
-          <w:szCs w:val="22"/>
-        </w:rPr>
-        <w:t xml:space="preserve">ide a set of files; </w:t>
+        <w:t xml:space="preserve">It is achieved using one file and all the folders inside a set of files; </w:t>
       </w:r>
       <w:r>
         <w:rPr>
@@ -153,7 +111,16 @@
           <w:sz w:val="22"/>
           <w:szCs w:val="22"/>
         </w:rPr>
-        <w:t xml:space="preserve"> </w:t>
+        <w:t xml:space="preserve"> .gdxml </w:t>
+      </w:r>
+      <w:r>
+        <w:rPr>
+          <w:b w:val="false"/>
+          <w:bCs w:val="false"/>
+          <w:sz w:val="22"/>
+          <w:szCs w:val="22"/>
+        </w:rPr>
+        <w:t xml:space="preserve">files in the </w:t>
       </w:r>
       <w:r>
         <w:rPr>
@@ -162,7 +129,107 @@
           <w:sz w:val="22"/>
           <w:szCs w:val="22"/>
         </w:rPr>
-        <w:t>.gdxml</w:t>
+        <w:t>Games</w:t>
+      </w:r>
+      <w:r>
+        <w:rPr>
+          <w:b w:val="false"/>
+          <w:bCs w:val="false"/>
+          <w:sz w:val="22"/>
+          <w:szCs w:val="22"/>
+        </w:rPr>
+        <w:t xml:space="preserve"> folder. It is recommended that each game place its content files within a subfolder of Games with the game’s name, but this is not mandated in code.</w:t>
+      </w:r>
+    </w:p>
+    <w:p>
+      <w:pPr>
+        <w:pStyle w:val="Normal"/>
+        <w:bidi w:val="0"/>
+        <w:jc w:val="left"/>
+        <w:rPr>
+          <w:b w:val="false"/>
+          <w:b w:val="false"/>
+          <w:bCs w:val="false"/>
+          <w:sz w:val="22"/>
+          <w:szCs w:val="22"/>
+        </w:rPr>
+      </w:pPr>
+      <w:r>
+        <w:rPr>
+          <w:b w:val="false"/>
+          <w:bCs w:val="false"/>
+          <w:sz w:val="22"/>
+          <w:szCs w:val="22"/>
+        </w:rPr>
+      </w:r>
+    </w:p>
+    <w:p>
+      <w:pPr>
+        <w:pStyle w:val="Normal"/>
+        <w:bidi w:val="0"/>
+        <w:jc w:val="left"/>
+        <w:rPr/>
+      </w:pPr>
+      <w:r>
+        <w:rPr>
+          <w:b w:val="false"/>
+          <w:bCs w:val="false"/>
+          <w:sz w:val="22"/>
+          <w:szCs w:val="22"/>
+        </w:rPr>
+        <w:t xml:space="preserve">GlobalSettings defines the currently defined game definition; </w:t>
+      </w:r>
+      <w:r>
+        <w:rPr>
+          <w:b w:val="false"/>
+          <w:bCs w:val="false"/>
+          <w:sz w:val="22"/>
+          <w:szCs w:val="22"/>
+        </w:rPr>
+        <w:t>currently this is all it does. Due to the rather low-quality static class serialiser in use, some hacks have been used.</w:t>
+      </w:r>
+    </w:p>
+    <w:p>
+      <w:pPr>
+        <w:pStyle w:val="Normal"/>
+        <w:bidi w:val="0"/>
+        <w:jc w:val="left"/>
+        <w:rPr>
+          <w:b w:val="false"/>
+          <w:b w:val="false"/>
+          <w:bCs w:val="false"/>
+          <w:sz w:val="22"/>
+          <w:szCs w:val="22"/>
+        </w:rPr>
+      </w:pPr>
+      <w:r>
+        <w:rPr/>
+      </w:r>
+    </w:p>
+    <w:p>
+      <w:pPr>
+        <w:pStyle w:val="Normal"/>
+        <w:bidi w:val="0"/>
+        <w:jc w:val="left"/>
+        <w:rPr/>
+      </w:pPr>
+      <w:r>
+        <w:rPr>
+          <w:b w:val="false"/>
+          <w:bCs w:val="false"/>
+          <w:sz w:val="22"/>
+          <w:szCs w:val="22"/>
+        </w:rPr>
+        <w:t>T</w:t>
+      </w:r>
+      <w:r>
+        <w:rPr>
+          <w:b w:val="false"/>
+          <w:bCs w:val="false"/>
+          <w:sz w:val="22"/>
+          <w:szCs w:val="22"/>
+        </w:rPr>
+        <w:t xml:space="preserve">he </w:t>
       </w:r>
       <w:r>
         <w:rPr>
@@ -171,95 +238,16 @@
           <w:sz w:val="22"/>
           <w:szCs w:val="22"/>
         </w:rPr>
-        <w:t xml:space="preserve"> </w:t>
-      </w:r>
-      <w:r>
-        <w:rPr>
-          <w:b w:val="false"/>
-          <w:bCs w:val="false"/>
-          <w:sz w:val="22"/>
-          <w:szCs w:val="22"/>
-        </w:rPr>
-        <w:t xml:space="preserve">files in the </w:t>
-      </w:r>
-      <w:r>
-        <w:rPr>
-          <w:b/>
-          <w:bCs/>
-          <w:sz w:val="22"/>
-          <w:szCs w:val="22"/>
-        </w:rPr>
-        <w:t>Games</w:t>
-      </w:r>
-      <w:r>
-        <w:rPr>
-          <w:b w:val="false"/>
-          <w:bCs w:val="false"/>
-          <w:sz w:val="22"/>
-          <w:szCs w:val="22"/>
-        </w:rPr>
-        <w:t xml:space="preserve"> folder. It is recommended that </w:t>
-      </w:r>
-      <w:r>
-        <w:rPr>
-          <w:b w:val="false"/>
-          <w:bCs w:val="false"/>
-          <w:sz w:val="22"/>
-          <w:szCs w:val="22"/>
-        </w:rPr>
-        <w:t xml:space="preserve">each game place its </w:t>
-      </w:r>
-      <w:r>
-        <w:rPr>
-          <w:b w:val="false"/>
-          <w:bCs w:val="false"/>
-          <w:sz w:val="22"/>
-          <w:szCs w:val="22"/>
-        </w:rPr>
-        <w:t xml:space="preserve">content files within a subfolder of Games with the game’s name, </w:t>
-      </w:r>
-      <w:r>
-        <w:rPr>
-          <w:b w:val="false"/>
-          <w:bCs w:val="false"/>
-          <w:sz w:val="22"/>
-          <w:szCs w:val="22"/>
-        </w:rPr>
-        <w:t>but this is not mandated in code.</w:t>
-      </w:r>
-    </w:p>
-    <w:p>
-      <w:pPr>
-        <w:pStyle w:val="Normal"/>
-        <w:bidi w:val="0"/>
-        <w:jc w:val="left"/>
-        <w:rPr>
-          <w:b w:val="false"/>
-          <w:b w:val="false"/>
-          <w:bCs w:val="false"/>
-          <w:sz w:val="22"/>
-          <w:szCs w:val="22"/>
-        </w:rPr>
-      </w:pPr>
-      <w:r>
-        <w:rPr/>
-      </w:r>
-    </w:p>
-    <w:p>
-      <w:pPr>
-        <w:pStyle w:val="Normal"/>
-        <w:bidi w:val="0"/>
-        <w:jc w:val="left"/>
-        <w:rPr/>
-      </w:pPr>
-      <w:r>
-        <w:rPr>
-          <w:b w:val="false"/>
-          <w:bCs w:val="false"/>
-          <w:sz w:val="22"/>
-          <w:szCs w:val="22"/>
-        </w:rPr>
-        <w:t xml:space="preserve">GlobalSettings defines the currently defined game definition. </w:t>
+        <w:t xml:space="preserve">_currentgamedefinitionpath </w:t>
+      </w:r>
+      <w:r>
+        <w:rPr>
+          <w:b w:val="false"/>
+          <w:bCs w:val="false"/>
+          <w:sz w:val="22"/>
+          <w:szCs w:val="22"/>
+        </w:rPr>
+        <w:t>node inside GlobalSettings.xml defines the current game definition to load.</w:t>
       </w:r>
     </w:p>
     <w:sectPr>
@@ -271,6 +259,7 @@
       <w:pgNumType w:fmt="decimal"/>
       <w:formProt w:val="false"/>
       <w:textDirection w:val="lrTb"/>
+      <w:docGrid w:type="default" w:linePitch="100" w:charSpace="0"/>
     </w:sectPr>
   </w:body>
 </w:document>
@@ -293,20 +282,7 @@
         <w:sz w:val="22"/>
         <w:szCs w:val="22"/>
       </w:rPr>
-      <w:t xml:space="preserve">Confidential (lol – </w:t>
-    </w:r>
-    <w:r>
-      <w:rPr>
-        <w:sz w:val="22"/>
-        <w:szCs w:val="22"/>
-      </w:rPr>
-      <w:t>PRERELEASE)</w:t>
-    </w:r>
-    <w:r>
-      <w:rPr>
-        <w:sz w:val="22"/>
-        <w:szCs w:val="22"/>
-      </w:rPr>
+      <w:t>Confidential (lol – PRERELEASE)</w:t>
       <w:tab/>
       <w:t>© 2019-2021 Connor Hyde</w:t>
       <w:tab/>
@@ -341,10 +317,44 @@
         <w:sz w:val="22"/>
         <w:szCs w:val="22"/>
       </w:rPr>
-      <w:t>Version 1.0.0</w:t>
-      <w:tab/>
-      <w:tab/>
-      <w:t>2021-02-18</w:t>
+      <w:t xml:space="preserve">Version </w:t>
+    </w:r>
+    <w:r>
+      <w:rPr>
+        <w:rFonts w:eastAsia="NSimSun" w:cs="Arial"/>
+        <w:color w:val="auto"/>
+        <w:kern w:val="2"/>
+        <w:sz w:val="22"/>
+        <w:szCs w:val="22"/>
+        <w:lang w:val="en-GB" w:eastAsia="zh-CN" w:bidi="hi-IN"/>
+      </w:rPr>
+      <w:t>0.2.0</w:t>
+    </w:r>
+    <w:r>
+      <w:rPr>
+        <w:sz w:val="22"/>
+        <w:szCs w:val="22"/>
+      </w:rPr>
+      <w:tab/>
+      <w:tab/>
+      <w:t>2021-02-</w:t>
+    </w:r>
+    <w:r>
+      <w:rPr>
+        <w:rFonts w:eastAsia="NSimSun" w:cs="Arial"/>
+        <w:color w:val="auto"/>
+        <w:kern w:val="2"/>
+        <w:sz w:val="22"/>
+        <w:szCs w:val="22"/>
+        <w:lang w:val="en-GB" w:eastAsia="zh-CN" w:bidi="hi-IN"/>
+      </w:rPr>
+      <w:t>25</w:t>
+    </w:r>
+    <w:r>
+      <w:rPr>
+        <w:sz w:val="22"/>
+        <w:szCs w:val="22"/>
+      </w:rPr>
       <w:tab/>
       <w:tab/>
       <w:t>Connor Hyde</w:t>
@@ -367,7 +377,6 @@
     </w:rPrDefault>
     <w:pPrDefault>
       <w:pPr>
-        <w:widowControl/>
         <w:suppressAutoHyphens w:val="true"/>
       </w:pPr>
     </w:pPrDefault>
@@ -377,7 +386,10 @@
     <w:qFormat/>
     <w:pPr>
       <w:widowControl/>
+      <w:suppressAutoHyphens w:val="true"/>
       <w:bidi w:val="0"/>
+      <w:spacing w:before="0" w:after="0"/>
+      <w:jc w:val="left"/>
     </w:pPr>
     <w:rPr>
       <w:rFonts w:ascii="Liberation Serif" w:hAnsi="Liberation Serif" w:eastAsia="NSimSun" w:cs="Arial"/>

</xml_diff>